<commit_message>
in testrapport sjabloon kolom toegevoegd voor valide IIIF manifest J/N
</commit_message>
<xml_diff>
--- a/static/doc/BijlageTestenOpNdeCompatibiliteit.docx
+++ b/static/doc/BijlageTestenOpNdeCompatibiliteit.docx
@@ -2331,7 +2331,19 @@
       </w:r>
       <w:proofErr w:type="spellEnd"/>
       <w:r>
-        <w:t xml:space="preserve"> en of ze goed worden getoond in Theseus.</w:t>
+        <w:t xml:space="preserve"> en of ze </w:t>
+      </w:r>
+      <w:r>
+        <w:t xml:space="preserve">valide zijn en </w:t>
+      </w:r>
+      <w:r>
+        <w:t xml:space="preserve">goed worden getoond in </w:t>
+      </w:r>
+      <w:r>
+        <w:t>IIIF viewers</w:t>
+      </w:r>
+      <w:r>
+        <w:t>.</w:t>
       </w:r>
     </w:p>
     <w:tbl>
@@ -2346,13 +2358,14 @@
         <w:tblLook w:val="04A0" w:firstRow="1" w:lastRow="0" w:firstColumn="1" w:lastColumn="0" w:noHBand="0" w:noVBand="1"/>
       </w:tblPr>
       <w:tblGrid>
-        <w:gridCol w:w="3964"/>
-        <w:gridCol w:w="4962"/>
+        <w:gridCol w:w="5098"/>
+        <w:gridCol w:w="1843"/>
+        <w:gridCol w:w="2121"/>
       </w:tblGrid>
       <w:tr>
         <w:tc>
           <w:tcPr>
-            <w:tcW w:w="3964" w:type="dxa"/>
+            <w:tcW w:w="5098" w:type="dxa"/>
             <w:tcBorders>
               <w:top w:val="single" w:sz="4" w:space="0" w:color="DADDE1"/>
               <w:left w:val="single" w:sz="4" w:space="0" w:color="DADDE1"/>
@@ -2380,241 +2393,342 @@
         </w:tc>
         <w:tc>
           <w:tcPr>
-            <w:tcW w:w="4962" w:type="dxa"/>
-            <w:tcBorders>
-              <w:top w:val="single" w:sz="4" w:space="0" w:color="DADDE1"/>
-              <w:left w:val="single" w:sz="4" w:space="0" w:color="DADDE1"/>
-              <w:bottom w:val="single" w:sz="4" w:space="0" w:color="DADDE1"/>
-              <w:right w:val="single" w:sz="4" w:space="0" w:color="DADDE1"/>
-            </w:tcBorders>
-            <w:tcMar>
-              <w:top w:w="180" w:type="dxa"/>
-              <w:left w:w="180" w:type="dxa"/>
-              <w:bottom w:w="180" w:type="dxa"/>
-              <w:right w:w="180" w:type="dxa"/>
-            </w:tcMar>
-            <w:vAlign w:val="center"/>
-            <w:hideMark/>
+            <w:tcW w:w="1843" w:type="dxa"/>
           </w:tcPr>
           <w:p>
+            <w:pPr>
+              <w:jc w:val="center"/>
+              <w:rPr>
+                <w:b/>
+                <w:bCs/>
+              </w:rPr>
+            </w:pPr>
             <w:r>
               <w:rPr>
                 <w:b/>
                 <w:bCs/>
               </w:rPr>
-              <w:t>Beeld in Theseus</w:t>
+              <w:t>Valide IIIIF Manifest (J/N)</w:t>
             </w:r>
           </w:p>
         </w:tc>
+        <w:tc>
+          <w:tcPr>
+            <w:tcW w:w="2121" w:type="dxa"/>
+            <w:tcBorders>
+              <w:top w:val="single" w:sz="4" w:space="0" w:color="DADDE1"/>
+              <w:left w:val="single" w:sz="4" w:space="0" w:color="DADDE1"/>
+              <w:bottom w:val="single" w:sz="4" w:space="0" w:color="DADDE1"/>
+              <w:right w:val="single" w:sz="4" w:space="0" w:color="DADDE1"/>
+            </w:tcBorders>
+            <w:tcMar>
+              <w:top w:w="180" w:type="dxa"/>
+              <w:left w:w="180" w:type="dxa"/>
+              <w:bottom w:w="180" w:type="dxa"/>
+              <w:right w:w="180" w:type="dxa"/>
+            </w:tcMar>
+            <w:vAlign w:val="center"/>
+            <w:hideMark/>
+          </w:tcPr>
+          <w:p>
+            <w:pPr>
+              <w:jc w:val="center"/>
+            </w:pPr>
+            <w:r>
+              <w:rPr>
+                <w:b/>
+                <w:bCs/>
+              </w:rPr>
+              <w:t>Beeld in</w:t>
+            </w:r>
+            <w:r>
+              <w:rPr>
+                <w:b/>
+                <w:bCs/>
+              </w:rPr>
+              <w:t xml:space="preserve"> IIIF viewer (J/N)</w:t>
+            </w:r>
+          </w:p>
+        </w:tc>
       </w:tr>
       <w:tr>
         <w:tc>
           <w:tcPr>
-            <w:tcW w:w="3964" w:type="dxa"/>
-            <w:tcBorders>
-              <w:top w:val="single" w:sz="4" w:space="0" w:color="DADDE1"/>
-              <w:left w:val="single" w:sz="4" w:space="0" w:color="DADDE1"/>
-              <w:bottom w:val="single" w:sz="4" w:space="0" w:color="DADDE1"/>
-              <w:right w:val="single" w:sz="4" w:space="0" w:color="DADDE1"/>
-            </w:tcBorders>
-            <w:tcMar>
-              <w:top w:w="180" w:type="dxa"/>
-              <w:left w:w="180" w:type="dxa"/>
-              <w:bottom w:w="180" w:type="dxa"/>
-              <w:right w:w="180" w:type="dxa"/>
-            </w:tcMar>
-            <w:vAlign w:val="center"/>
-            <w:hideMark/>
-          </w:tcPr>
-          <w:p/>
-        </w:tc>
-        <w:tc>
-          <w:tcPr>
-            <w:tcW w:w="4962" w:type="dxa"/>
-            <w:tcBorders>
-              <w:top w:val="single" w:sz="4" w:space="0" w:color="DADDE1"/>
-              <w:left w:val="single" w:sz="4" w:space="0" w:color="DADDE1"/>
-              <w:bottom w:val="single" w:sz="4" w:space="0" w:color="DADDE1"/>
-              <w:right w:val="single" w:sz="4" w:space="0" w:color="DADDE1"/>
-            </w:tcBorders>
-            <w:tcMar>
-              <w:top w:w="180" w:type="dxa"/>
-              <w:left w:w="180" w:type="dxa"/>
-              <w:bottom w:w="180" w:type="dxa"/>
-              <w:right w:w="180" w:type="dxa"/>
-            </w:tcMar>
-            <w:vAlign w:val="center"/>
-            <w:hideMark/>
-          </w:tcPr>
-          <w:p/>
+            <w:tcW w:w="5098" w:type="dxa"/>
+            <w:tcBorders>
+              <w:top w:val="single" w:sz="4" w:space="0" w:color="DADDE1"/>
+              <w:left w:val="single" w:sz="4" w:space="0" w:color="DADDE1"/>
+              <w:bottom w:val="single" w:sz="4" w:space="0" w:color="DADDE1"/>
+              <w:right w:val="single" w:sz="4" w:space="0" w:color="DADDE1"/>
+            </w:tcBorders>
+            <w:tcMar>
+              <w:top w:w="180" w:type="dxa"/>
+              <w:left w:w="180" w:type="dxa"/>
+              <w:bottom w:w="180" w:type="dxa"/>
+              <w:right w:w="180" w:type="dxa"/>
+            </w:tcMar>
+            <w:vAlign w:val="center"/>
+            <w:hideMark/>
+          </w:tcPr>
+          <w:p/>
+        </w:tc>
+        <w:tc>
+          <w:tcPr>
+            <w:tcW w:w="1843" w:type="dxa"/>
+          </w:tcPr>
+          <w:p>
+            <w:pPr>
+              <w:jc w:val="center"/>
+            </w:pPr>
+          </w:p>
+        </w:tc>
+        <w:tc>
+          <w:tcPr>
+            <w:tcW w:w="2121" w:type="dxa"/>
+            <w:tcBorders>
+              <w:top w:val="single" w:sz="4" w:space="0" w:color="DADDE1"/>
+              <w:left w:val="single" w:sz="4" w:space="0" w:color="DADDE1"/>
+              <w:bottom w:val="single" w:sz="4" w:space="0" w:color="DADDE1"/>
+              <w:right w:val="single" w:sz="4" w:space="0" w:color="DADDE1"/>
+            </w:tcBorders>
+            <w:tcMar>
+              <w:top w:w="180" w:type="dxa"/>
+              <w:left w:w="180" w:type="dxa"/>
+              <w:bottom w:w="180" w:type="dxa"/>
+              <w:right w:w="180" w:type="dxa"/>
+            </w:tcMar>
+            <w:vAlign w:val="center"/>
+            <w:hideMark/>
+          </w:tcPr>
+          <w:p>
+            <w:pPr>
+              <w:jc w:val="center"/>
+            </w:pPr>
+          </w:p>
         </w:tc>
       </w:tr>
       <w:tr>
         <w:tc>
           <w:tcPr>
-            <w:tcW w:w="3964" w:type="dxa"/>
-            <w:tcBorders>
-              <w:top w:val="single" w:sz="4" w:space="0" w:color="DADDE1"/>
-              <w:left w:val="single" w:sz="4" w:space="0" w:color="DADDE1"/>
-              <w:bottom w:val="single" w:sz="4" w:space="0" w:color="DADDE1"/>
-              <w:right w:val="single" w:sz="4" w:space="0" w:color="DADDE1"/>
-            </w:tcBorders>
-            <w:tcMar>
-              <w:top w:w="180" w:type="dxa"/>
-              <w:left w:w="180" w:type="dxa"/>
-              <w:bottom w:w="180" w:type="dxa"/>
-              <w:right w:w="180" w:type="dxa"/>
-            </w:tcMar>
-            <w:vAlign w:val="center"/>
-            <w:hideMark/>
-          </w:tcPr>
-          <w:p/>
-        </w:tc>
-        <w:tc>
-          <w:tcPr>
-            <w:tcW w:w="4962" w:type="dxa"/>
-            <w:tcBorders>
-              <w:top w:val="single" w:sz="4" w:space="0" w:color="DADDE1"/>
-              <w:left w:val="single" w:sz="4" w:space="0" w:color="DADDE1"/>
-              <w:bottom w:val="single" w:sz="4" w:space="0" w:color="DADDE1"/>
-              <w:right w:val="single" w:sz="4" w:space="0" w:color="DADDE1"/>
-            </w:tcBorders>
-            <w:tcMar>
-              <w:top w:w="180" w:type="dxa"/>
-              <w:left w:w="180" w:type="dxa"/>
-              <w:bottom w:w="180" w:type="dxa"/>
-              <w:right w:w="180" w:type="dxa"/>
-            </w:tcMar>
-            <w:vAlign w:val="center"/>
-            <w:hideMark/>
-          </w:tcPr>
-          <w:p/>
+            <w:tcW w:w="5098" w:type="dxa"/>
+            <w:tcBorders>
+              <w:top w:val="single" w:sz="4" w:space="0" w:color="DADDE1"/>
+              <w:left w:val="single" w:sz="4" w:space="0" w:color="DADDE1"/>
+              <w:bottom w:val="single" w:sz="4" w:space="0" w:color="DADDE1"/>
+              <w:right w:val="single" w:sz="4" w:space="0" w:color="DADDE1"/>
+            </w:tcBorders>
+            <w:tcMar>
+              <w:top w:w="180" w:type="dxa"/>
+              <w:left w:w="180" w:type="dxa"/>
+              <w:bottom w:w="180" w:type="dxa"/>
+              <w:right w:w="180" w:type="dxa"/>
+            </w:tcMar>
+            <w:vAlign w:val="center"/>
+            <w:hideMark/>
+          </w:tcPr>
+          <w:p/>
+        </w:tc>
+        <w:tc>
+          <w:tcPr>
+            <w:tcW w:w="1843" w:type="dxa"/>
+          </w:tcPr>
+          <w:p>
+            <w:pPr>
+              <w:jc w:val="both"/>
+            </w:pPr>
+          </w:p>
+        </w:tc>
+        <w:tc>
+          <w:tcPr>
+            <w:tcW w:w="2121" w:type="dxa"/>
+            <w:tcBorders>
+              <w:top w:val="single" w:sz="4" w:space="0" w:color="DADDE1"/>
+              <w:left w:val="single" w:sz="4" w:space="0" w:color="DADDE1"/>
+              <w:bottom w:val="single" w:sz="4" w:space="0" w:color="DADDE1"/>
+              <w:right w:val="single" w:sz="4" w:space="0" w:color="DADDE1"/>
+            </w:tcBorders>
+            <w:tcMar>
+              <w:top w:w="180" w:type="dxa"/>
+              <w:left w:w="180" w:type="dxa"/>
+              <w:bottom w:w="180" w:type="dxa"/>
+              <w:right w:w="180" w:type="dxa"/>
+            </w:tcMar>
+            <w:vAlign w:val="center"/>
+            <w:hideMark/>
+          </w:tcPr>
+          <w:p>
+            <w:pPr>
+              <w:jc w:val="both"/>
+            </w:pPr>
+          </w:p>
         </w:tc>
       </w:tr>
       <w:tr>
         <w:tc>
           <w:tcPr>
-            <w:tcW w:w="3964" w:type="dxa"/>
-            <w:tcBorders>
-              <w:top w:val="single" w:sz="4" w:space="0" w:color="DADDE1"/>
-              <w:left w:val="single" w:sz="4" w:space="0" w:color="DADDE1"/>
-              <w:bottom w:val="single" w:sz="4" w:space="0" w:color="DADDE1"/>
-              <w:right w:val="single" w:sz="4" w:space="0" w:color="DADDE1"/>
-            </w:tcBorders>
-            <w:tcMar>
-              <w:top w:w="180" w:type="dxa"/>
-              <w:left w:w="180" w:type="dxa"/>
-              <w:bottom w:w="180" w:type="dxa"/>
-              <w:right w:w="180" w:type="dxa"/>
-            </w:tcMar>
-            <w:vAlign w:val="center"/>
-            <w:hideMark/>
-          </w:tcPr>
-          <w:p/>
-        </w:tc>
-        <w:tc>
-          <w:tcPr>
-            <w:tcW w:w="4962" w:type="dxa"/>
-            <w:tcBorders>
-              <w:top w:val="single" w:sz="4" w:space="0" w:color="DADDE1"/>
-              <w:left w:val="single" w:sz="4" w:space="0" w:color="DADDE1"/>
-              <w:bottom w:val="single" w:sz="4" w:space="0" w:color="DADDE1"/>
-              <w:right w:val="single" w:sz="4" w:space="0" w:color="DADDE1"/>
-            </w:tcBorders>
-            <w:tcMar>
-              <w:top w:w="180" w:type="dxa"/>
-              <w:left w:w="180" w:type="dxa"/>
-              <w:bottom w:w="180" w:type="dxa"/>
-              <w:right w:w="180" w:type="dxa"/>
-            </w:tcMar>
-            <w:vAlign w:val="center"/>
-            <w:hideMark/>
-          </w:tcPr>
-          <w:p/>
+            <w:tcW w:w="5098" w:type="dxa"/>
+            <w:tcBorders>
+              <w:top w:val="single" w:sz="4" w:space="0" w:color="DADDE1"/>
+              <w:left w:val="single" w:sz="4" w:space="0" w:color="DADDE1"/>
+              <w:bottom w:val="single" w:sz="4" w:space="0" w:color="DADDE1"/>
+              <w:right w:val="single" w:sz="4" w:space="0" w:color="DADDE1"/>
+            </w:tcBorders>
+            <w:tcMar>
+              <w:top w:w="180" w:type="dxa"/>
+              <w:left w:w="180" w:type="dxa"/>
+              <w:bottom w:w="180" w:type="dxa"/>
+              <w:right w:w="180" w:type="dxa"/>
+            </w:tcMar>
+            <w:vAlign w:val="center"/>
+            <w:hideMark/>
+          </w:tcPr>
+          <w:p/>
+        </w:tc>
+        <w:tc>
+          <w:tcPr>
+            <w:tcW w:w="1843" w:type="dxa"/>
+          </w:tcPr>
+          <w:p>
+            <w:pPr>
+              <w:jc w:val="both"/>
+            </w:pPr>
+          </w:p>
+        </w:tc>
+        <w:tc>
+          <w:tcPr>
+            <w:tcW w:w="2121" w:type="dxa"/>
+            <w:tcBorders>
+              <w:top w:val="single" w:sz="4" w:space="0" w:color="DADDE1"/>
+              <w:left w:val="single" w:sz="4" w:space="0" w:color="DADDE1"/>
+              <w:bottom w:val="single" w:sz="4" w:space="0" w:color="DADDE1"/>
+              <w:right w:val="single" w:sz="4" w:space="0" w:color="DADDE1"/>
+            </w:tcBorders>
+            <w:tcMar>
+              <w:top w:w="180" w:type="dxa"/>
+              <w:left w:w="180" w:type="dxa"/>
+              <w:bottom w:w="180" w:type="dxa"/>
+              <w:right w:w="180" w:type="dxa"/>
+            </w:tcMar>
+            <w:vAlign w:val="center"/>
+            <w:hideMark/>
+          </w:tcPr>
+          <w:p>
+            <w:pPr>
+              <w:jc w:val="both"/>
+            </w:pPr>
+          </w:p>
         </w:tc>
       </w:tr>
       <w:tr>
         <w:tc>
           <w:tcPr>
-            <w:tcW w:w="3964" w:type="dxa"/>
-            <w:tcBorders>
-              <w:top w:val="single" w:sz="4" w:space="0" w:color="DADDE1"/>
-              <w:left w:val="single" w:sz="4" w:space="0" w:color="DADDE1"/>
-              <w:bottom w:val="single" w:sz="4" w:space="0" w:color="DADDE1"/>
-              <w:right w:val="single" w:sz="4" w:space="0" w:color="DADDE1"/>
-            </w:tcBorders>
-            <w:tcMar>
-              <w:top w:w="180" w:type="dxa"/>
-              <w:left w:w="180" w:type="dxa"/>
-              <w:bottom w:w="180" w:type="dxa"/>
-              <w:right w:w="180" w:type="dxa"/>
-            </w:tcMar>
-            <w:vAlign w:val="center"/>
-            <w:hideMark/>
-          </w:tcPr>
-          <w:p/>
-        </w:tc>
-        <w:tc>
-          <w:tcPr>
-            <w:tcW w:w="4962" w:type="dxa"/>
-            <w:tcBorders>
-              <w:top w:val="single" w:sz="4" w:space="0" w:color="DADDE1"/>
-              <w:left w:val="single" w:sz="4" w:space="0" w:color="DADDE1"/>
-              <w:bottom w:val="single" w:sz="4" w:space="0" w:color="DADDE1"/>
-              <w:right w:val="single" w:sz="4" w:space="0" w:color="DADDE1"/>
-            </w:tcBorders>
-            <w:tcMar>
-              <w:top w:w="180" w:type="dxa"/>
-              <w:left w:w="180" w:type="dxa"/>
-              <w:bottom w:w="180" w:type="dxa"/>
-              <w:right w:w="180" w:type="dxa"/>
-            </w:tcMar>
-            <w:vAlign w:val="center"/>
-            <w:hideMark/>
-          </w:tcPr>
-          <w:p/>
+            <w:tcW w:w="5098" w:type="dxa"/>
+            <w:tcBorders>
+              <w:top w:val="single" w:sz="4" w:space="0" w:color="DADDE1"/>
+              <w:left w:val="single" w:sz="4" w:space="0" w:color="DADDE1"/>
+              <w:bottom w:val="single" w:sz="4" w:space="0" w:color="DADDE1"/>
+              <w:right w:val="single" w:sz="4" w:space="0" w:color="DADDE1"/>
+            </w:tcBorders>
+            <w:tcMar>
+              <w:top w:w="180" w:type="dxa"/>
+              <w:left w:w="180" w:type="dxa"/>
+              <w:bottom w:w="180" w:type="dxa"/>
+              <w:right w:w="180" w:type="dxa"/>
+            </w:tcMar>
+            <w:vAlign w:val="center"/>
+            <w:hideMark/>
+          </w:tcPr>
+          <w:p/>
+        </w:tc>
+        <w:tc>
+          <w:tcPr>
+            <w:tcW w:w="1843" w:type="dxa"/>
+          </w:tcPr>
+          <w:p>
+            <w:pPr>
+              <w:jc w:val="both"/>
+            </w:pPr>
+          </w:p>
+        </w:tc>
+        <w:tc>
+          <w:tcPr>
+            <w:tcW w:w="2121" w:type="dxa"/>
+            <w:tcBorders>
+              <w:top w:val="single" w:sz="4" w:space="0" w:color="DADDE1"/>
+              <w:left w:val="single" w:sz="4" w:space="0" w:color="DADDE1"/>
+              <w:bottom w:val="single" w:sz="4" w:space="0" w:color="DADDE1"/>
+              <w:right w:val="single" w:sz="4" w:space="0" w:color="DADDE1"/>
+            </w:tcBorders>
+            <w:tcMar>
+              <w:top w:w="180" w:type="dxa"/>
+              <w:left w:w="180" w:type="dxa"/>
+              <w:bottom w:w="180" w:type="dxa"/>
+              <w:right w:w="180" w:type="dxa"/>
+            </w:tcMar>
+            <w:vAlign w:val="center"/>
+            <w:hideMark/>
+          </w:tcPr>
+          <w:p>
+            <w:pPr>
+              <w:jc w:val="both"/>
+            </w:pPr>
+          </w:p>
         </w:tc>
       </w:tr>
       <w:tr>
         <w:tc>
           <w:tcPr>
-            <w:tcW w:w="3964" w:type="dxa"/>
-            <w:tcBorders>
-              <w:top w:val="single" w:sz="4" w:space="0" w:color="DADDE1"/>
-              <w:left w:val="single" w:sz="4" w:space="0" w:color="DADDE1"/>
-              <w:bottom w:val="single" w:sz="4" w:space="0" w:color="DADDE1"/>
-              <w:right w:val="single" w:sz="4" w:space="0" w:color="DADDE1"/>
-            </w:tcBorders>
-            <w:tcMar>
-              <w:top w:w="180" w:type="dxa"/>
-              <w:left w:w="180" w:type="dxa"/>
-              <w:bottom w:w="180" w:type="dxa"/>
-              <w:right w:w="180" w:type="dxa"/>
-            </w:tcMar>
-            <w:vAlign w:val="center"/>
-            <w:hideMark/>
-          </w:tcPr>
-          <w:p/>
-        </w:tc>
-        <w:tc>
-          <w:tcPr>
-            <w:tcW w:w="4962" w:type="dxa"/>
-            <w:tcBorders>
-              <w:top w:val="single" w:sz="4" w:space="0" w:color="DADDE1"/>
-              <w:left w:val="single" w:sz="4" w:space="0" w:color="DADDE1"/>
-              <w:bottom w:val="single" w:sz="4" w:space="0" w:color="DADDE1"/>
-              <w:right w:val="single" w:sz="4" w:space="0" w:color="DADDE1"/>
-            </w:tcBorders>
-            <w:tcMar>
-              <w:top w:w="180" w:type="dxa"/>
-              <w:left w:w="180" w:type="dxa"/>
-              <w:bottom w:w="180" w:type="dxa"/>
-              <w:right w:w="180" w:type="dxa"/>
-            </w:tcMar>
-            <w:vAlign w:val="center"/>
-            <w:hideMark/>
-          </w:tcPr>
-          <w:p/>
+            <w:tcW w:w="5098" w:type="dxa"/>
+            <w:tcBorders>
+              <w:top w:val="single" w:sz="4" w:space="0" w:color="DADDE1"/>
+              <w:left w:val="single" w:sz="4" w:space="0" w:color="DADDE1"/>
+              <w:bottom w:val="single" w:sz="4" w:space="0" w:color="DADDE1"/>
+              <w:right w:val="single" w:sz="4" w:space="0" w:color="DADDE1"/>
+            </w:tcBorders>
+            <w:tcMar>
+              <w:top w:w="180" w:type="dxa"/>
+              <w:left w:w="180" w:type="dxa"/>
+              <w:bottom w:w="180" w:type="dxa"/>
+              <w:right w:w="180" w:type="dxa"/>
+            </w:tcMar>
+            <w:vAlign w:val="center"/>
+            <w:hideMark/>
+          </w:tcPr>
+          <w:p/>
+        </w:tc>
+        <w:tc>
+          <w:tcPr>
+            <w:tcW w:w="1843" w:type="dxa"/>
+          </w:tcPr>
+          <w:p>
+            <w:pPr>
+              <w:jc w:val="both"/>
+            </w:pPr>
+          </w:p>
+        </w:tc>
+        <w:tc>
+          <w:tcPr>
+            <w:tcW w:w="2121" w:type="dxa"/>
+            <w:tcBorders>
+              <w:top w:val="single" w:sz="4" w:space="0" w:color="DADDE1"/>
+              <w:left w:val="single" w:sz="4" w:space="0" w:color="DADDE1"/>
+              <w:bottom w:val="single" w:sz="4" w:space="0" w:color="DADDE1"/>
+              <w:right w:val="single" w:sz="4" w:space="0" w:color="DADDE1"/>
+            </w:tcBorders>
+            <w:tcMar>
+              <w:top w:w="180" w:type="dxa"/>
+              <w:left w:w="180" w:type="dxa"/>
+              <w:bottom w:w="180" w:type="dxa"/>
+              <w:right w:w="180" w:type="dxa"/>
+            </w:tcMar>
+            <w:vAlign w:val="center"/>
+            <w:hideMark/>
+          </w:tcPr>
+          <w:p>
+            <w:pPr>
+              <w:jc w:val="both"/>
+            </w:pPr>
+          </w:p>
         </w:tc>
       </w:tr>
     </w:tbl>
@@ -4885,6 +4999,7 @@
   <w:style w:type="character" w:default="1" w:styleId="Standaardalinea-lettertype">
     <w:name w:val="Default Paragraph Font"/>
     <w:uiPriority w:val="1"/>
+    <w:semiHidden/>
     <w:unhideWhenUsed/>
   </w:style>
   <w:style w:type="table" w:default="1" w:styleId="Standaardtabel">

</xml_diff>